<commit_message>
Se agrega principalmente las notas y se comentan los metodos que se usan
</commit_message>
<xml_diff>
--- a/PartesYM.deHonor/MatrículaDeHonorMIP.docx
+++ b/PartesYM.deHonor/MatrículaDeHonorMIP.docx
@@ -1,29 +1,20 @@
 
 <file path=word/document.xml><?xml version="1.0" encoding="utf-8"?>
-<w:document xmlns:w="http://schemas.openxmlformats.org/wordprocessingml/2006/main" xmlns:wp="http://schemas.openxmlformats.org/drawingml/2006/wordprocessingDrawing" xmlns:r="http://schemas.openxmlformats.org/officeDocument/2006/relationships" xmlns:v="urn:schemas-microsoft-com:vml" xmlns:w10="urn:schemas-microsoft-com:office:word" xmlns:o="urn:schemas-microsoft-com:office:office" xmlns:wp14="http://schemas.microsoft.com/office/word/2010/wordprocessingDrawing" xmlns:w14="http://schemas.microsoft.com/office/word/2010/wordml" xmlns:mc="http://schemas.openxmlformats.org/markup-compatibility/2006" xmlns:m="http://schemas.openxmlformats.org/officeDocument/2006/math" xmlns:wps="http://schemas.microsoft.com/office/word/2010/wordprocessingShape" xmlns:wpg="http://schemas.microsoft.com/office/word/2010/wordprocessingGroup" xmlns:wpi="http://schemas.microsoft.com/office/word/2010/wordprocessingInk" xmlns:wpc="http://schemas.microsoft.com/office/word/2010/wordprocessingCanvas" mc:Ignorable="w14 wp14">
+<w:document xmlns:wpc="http://schemas.microsoft.com/office/word/2010/wordprocessingCanvas" xmlns:mc="http://schemas.openxmlformats.org/markup-compatibility/2006" xmlns:o="urn:schemas-microsoft-com:office:office" xmlns:r="http://schemas.openxmlformats.org/officeDocument/2006/relationships" xmlns:m="http://schemas.openxmlformats.org/officeDocument/2006/math" xmlns:v="urn:schemas-microsoft-com:vml" xmlns:wp14="http://schemas.microsoft.com/office/word/2010/wordprocessingDrawing" xmlns:wp="http://schemas.openxmlformats.org/drawingml/2006/wordprocessingDrawing" xmlns:w10="urn:schemas-microsoft-com:office:word" xmlns:w="http://schemas.openxmlformats.org/wordprocessingml/2006/main" xmlns:w14="http://schemas.microsoft.com/office/word/2010/wordml" xmlns:wpg="http://schemas.microsoft.com/office/word/2010/wordprocessingGroup" xmlns:wpi="http://schemas.microsoft.com/office/word/2010/wordprocessingInk" xmlns:wne="http://schemas.microsoft.com/office/word/2006/wordml" xmlns:wps="http://schemas.microsoft.com/office/word/2010/wordprocessingShape" mc:Ignorable="w14 wp14">
   <w:body>
     <w:p>
-      <w:pPr>
-        <w:pStyle w:val="style0"/>
-        <w:rPr/>
-      </w:pPr>
-      <w:r>
-        <w:rPr/>
+      <w:r>
         <w:pict>
           <v:shapetype id="_x0000_t202" coordsize="21600,21600" o:spt="202" path="m,l,21600r21600,l21600,xe">
             <v:stroke joinstyle="miter"/>
             <v:path gradientshapeok="t" o:connecttype="rect"/>
           </v:shapetype>
-          <v:shape id="1027" type="#_x0000_t202" filled="f" stroked="f" style="position:absolute;margin-left:-33.3pt;margin-top:12.05pt;width:513.0pt;height:123.0pt;z-index:-2147483642;mso-position-horizontal-relative:text;mso-position-vertical-relative:text;mso-width-relative:margin;mso-height-relative:margin;mso-wrap-distance-left:0.0pt;mso-wrap-distance-right:0.0pt;visibility:visible;">
-            <v:stroke on="f" joinstyle="miter"/>
-            <v:fill/>
-            <v:path o:connecttype="rect" gradientshapeok="t"/>
+          <v:shape id="1027" o:spid="_x0000_s1026" type="#_x0000_t202" style="position:absolute;left:0;text-align:left;margin-left:-33.3pt;margin-top:12.05pt;width:513pt;height:123pt;z-index:-251657216;visibility:visible;mso-wrap-distance-left:0;mso-wrap-distance-right:0;mso-position-horizontal-relative:text;mso-position-vertical-relative:text;mso-width-relative:margin;mso-height-relative:margin" filled="f" stroked="f">
             <v:textbox>
               <w:txbxContent>
                 <w:p>
                   <w:pPr>
-                    <w:pStyle w:val="style1"/>
-                    <w:rPr/>
+                    <w:pStyle w:val="Ttulo1"/>
                   </w:pPr>
                   <w:r>
                     <w:t>Certificate of Excellence</w:t>
@@ -35,76 +26,70 @@
         </w:pict>
       </w:r>
     </w:p>
+    <w:p/>
     <w:p>
       <w:pPr>
-        <w:pStyle w:val="style0"/>
-        <w:rPr/>
+        <w:rPr>
+          <w:lang w:val="es-ES"/>
+        </w:rPr>
       </w:pPr>
+      <w:r>
+        <w:rPr>
+          <w:szCs w:val="32"/>
+          <w:lang w:val="es-ES"/>
+        </w:rPr>
+        <w:t xml:space="preserve">Nos enorgullece desde el centro educativo </w:t>
+      </w:r>
+      <w:r>
+        <w:rPr>
+          <w:szCs w:val="32"/>
+        </w:rPr>
+        <w:t>E</w:t>
+      </w:r>
+      <w:proofErr w:type="spellStart"/>
+      <w:r>
+        <w:rPr>
+          <w:szCs w:val="32"/>
+          <w:lang w:val="es-ES"/>
+        </w:rPr>
+        <w:t>ducativ</w:t>
+      </w:r>
+      <w:proofErr w:type="spellEnd"/>
+      <w:r>
+        <w:rPr>
+          <w:szCs w:val="32"/>
+          <w:lang w:val="es-ES"/>
+        </w:rPr>
+        <w:t xml:space="preserve"> otorgar</w:t>
+      </w:r>
+      <w:r>
+        <w:rPr>
+          <w:szCs w:val="32"/>
+        </w:rPr>
+        <w:t xml:space="preserve">, </w:t>
+      </w:r>
+      <w:r>
+        <w:rPr>
+          <w:szCs w:val="32"/>
+          <w:lang w:val="es-ES"/>
+        </w:rPr>
+        <w:t xml:space="preserve">este certificado de excelencia al alumno con mejores calificaciones en el año </w:t>
+      </w:r>
+      <w:r>
+        <w:rPr>
+          <w:szCs w:val="32"/>
+        </w:rPr>
+        <w:t>_____________</w:t>
+      </w:r>
     </w:p>
     <w:p>
-      <w:pPr>
-        <w:pStyle w:val="style0"/>
-        <w:rPr>
-          <w:rFonts w:hint="default"/>
-          <w:lang w:val="es-ES"/>
-        </w:rPr>
-      </w:pPr>
-      <w:r>
-        <w:rPr>
-          <w:rFonts w:hint="default"/>
-          <w:szCs w:val="32"/>
-          <w:lang w:val="es-ES"/>
-        </w:rPr>
-        <w:t xml:space="preserve">Nos enorgullece desde el centro educativo </w:t>
-      </w:r>
-      <w:r>
-        <w:rPr>
-          <w:rFonts w:hint="default"/>
-          <w:szCs w:val="32"/>
-          <w:lang w:val="en-US"/>
-        </w:rPr>
-        <w:t>E</w:t>
-      </w:r>
-      <w:r>
-        <w:rPr>
-          <w:rFonts w:hint="default"/>
-          <w:szCs w:val="32"/>
-          <w:lang w:val="es-ES"/>
-        </w:rPr>
-        <w:t>ducativ otorgar</w:t>
-      </w:r>
-      <w:r>
-        <w:rPr>
-          <w:szCs w:val="32"/>
-        </w:rPr>
-        <w:t xml:space="preserve">, </w:t>
-      </w:r>
-      <w:r>
-        <w:rPr>
-          <w:rFonts w:hint="default"/>
-          <w:szCs w:val="32"/>
-          <w:lang w:val="es-ES"/>
-        </w:rPr>
-        <w:t xml:space="preserve">este certificado de excelencia al alumno con mejores calificaciones en el año </w:t>
-      </w:r>
-      <w:r>
-        <w:rPr>
-          <w:rFonts w:hint="default"/>
-          <w:szCs w:val="32"/>
-          <w:lang w:val="en-US"/>
-        </w:rPr>
-        <w:t>_____________</w:t>
-      </w:r>
-    </w:p>
-    <w:p>
-      <w:pPr>
-        <w:pStyle w:val="style0"/>
-        <w:rPr/>
-      </w:pPr>
-      <w:r>
-        <w:rPr/>
+      <w:r>
+        <w:rPr>
+          <w:noProof/>
+          <w:lang w:val="es-ES" w:eastAsia="es-ES"/>
+        </w:rPr>
         <w:drawing>
-          <wp:anchor distT="0" distB="0" distL="0" distR="0" simplePos="false" relativeHeight="3" behindDoc="false" locked="false" layoutInCell="true" allowOverlap="true">
+          <wp:anchor distT="0" distB="0" distL="0" distR="0" simplePos="0" relativeHeight="251657216" behindDoc="0" locked="0" layoutInCell="1" allowOverlap="1">
             <wp:simplePos x="0" y="0"/>
             <wp:positionH relativeFrom="column">
               <wp:posOffset>234315</wp:posOffset>
@@ -117,7 +102,7 @@
             <wp:wrapNone/>
             <wp:docPr id="1028" name="Picture 18"/>
             <wp:cNvGraphicFramePr>
-              <a:graphicFrameLocks xmlns:a="http://schemas.openxmlformats.org/drawingml/2006/main" noChangeAspect="false" noSelect="false" noResize="false" noGrp="false"/>
+              <a:graphicFrameLocks xmlns:a="http://schemas.openxmlformats.org/drawingml/2006/main"/>
             </wp:cNvGraphicFramePr>
             <a:graphic xmlns:a="http://schemas.openxmlformats.org/drawingml/2006/main">
               <a:graphicData uri="http://schemas.openxmlformats.org/drawingml/2006/picture">
@@ -127,21 +112,23 @@
                     <pic:cNvPicPr/>
                   </pic:nvPicPr>
                   <pic:blipFill>
-                    <a:blip r:embed="rId2" cstate="print">
+                    <a:blip r:embed="rId8" cstate="print">
                       <a:duotone>
                         <a:srgbClr val="000000"/>
-                        <a:srgbClr val="f7a3a3"/>
+                        <a:srgbClr val="F7A3A3"/>
                       </a:duotone>
                     </a:blip>
-                    <a:srcRect l="0" t="0" r="0" b="0"/>
+                    <a:srcRect/>
                     <a:stretch/>
                   </pic:blipFill>
                   <pic:spPr>
-                    <a:xfrm rot="0">
+                    <a:xfrm>
                       <a:off x="0" y="0"/>
                       <a:ext cx="5200650" cy="266700"/>
                     </a:xfrm>
-                    <a:prstGeom prst="rect"/>
+                    <a:prstGeom prst="rect">
+                      <a:avLst/>
+                    </a:prstGeom>
                     <a:ln>
                       <a:noFill/>
                     </a:ln>
@@ -155,23 +142,21 @@
     </w:p>
     <w:p>
       <w:pPr>
-        <w:pStyle w:val="style4101"/>
+        <w:pStyle w:val="Name"/>
         <w:spacing w:after="0"/>
         <w:rPr>
-          <w:rFonts w:hint="default"/>
           <w:lang w:val="es-ES"/>
         </w:rPr>
       </w:pPr>
     </w:p>
     <w:p>
-      <w:pPr>
-        <w:pStyle w:val="style0"/>
-        <w:rPr/>
-      </w:pPr>
-      <w:r>
-        <w:rPr/>
+      <w:r>
+        <w:rPr>
+          <w:noProof/>
+          <w:lang w:val="es-ES" w:eastAsia="es-ES"/>
+        </w:rPr>
         <w:drawing>
-          <wp:anchor distT="0" distB="0" distL="0" distR="0" simplePos="false" relativeHeight="2" behindDoc="false" locked="false" layoutInCell="true" allowOverlap="true">
+          <wp:anchor distT="0" distB="0" distL="0" distR="0" simplePos="0" relativeHeight="251656192" behindDoc="0" locked="0" layoutInCell="1" allowOverlap="1">
             <wp:simplePos x="0" y="0"/>
             <wp:positionH relativeFrom="column">
               <wp:posOffset>234315</wp:posOffset>
@@ -184,7 +169,7 @@
             <wp:wrapNone/>
             <wp:docPr id="1029" name="Picture 19"/>
             <wp:cNvGraphicFramePr>
-              <a:graphicFrameLocks xmlns:a="http://schemas.openxmlformats.org/drawingml/2006/main" noChangeAspect="false" noSelect="false" noResize="false" noGrp="false"/>
+              <a:graphicFrameLocks xmlns:a="http://schemas.openxmlformats.org/drawingml/2006/main"/>
             </wp:cNvGraphicFramePr>
             <a:graphic xmlns:a="http://schemas.openxmlformats.org/drawingml/2006/main">
               <a:graphicData uri="http://schemas.openxmlformats.org/drawingml/2006/picture">
@@ -194,21 +179,23 @@
                     <pic:cNvPicPr/>
                   </pic:nvPicPr>
                   <pic:blipFill>
-                    <a:blip r:embed="rId3" cstate="print">
+                    <a:blip r:embed="rId9" cstate="print">
                       <a:duotone>
                         <a:srgbClr val="000000"/>
-                        <a:srgbClr val="f7a3a3"/>
+                        <a:srgbClr val="F7A3A3"/>
                       </a:duotone>
                     </a:blip>
-                    <a:srcRect l="0" t="0" r="0" b="0"/>
+                    <a:srcRect/>
                     <a:stretch/>
                   </pic:blipFill>
                   <pic:spPr>
-                    <a:xfrm rot="0">
+                    <a:xfrm>
                       <a:off x="0" y="0"/>
                       <a:ext cx="5200650" cy="266700"/>
                     </a:xfrm>
-                    <a:prstGeom prst="rect"/>
+                    <a:prstGeom prst="rect">
+                      <a:avLst/>
+                    </a:prstGeom>
                     <a:ln>
                       <a:noFill/>
                     </a:ln>
@@ -222,77 +209,74 @@
     </w:p>
     <w:p>
       <w:pPr>
-        <w:pStyle w:val="style0"/>
         <w:spacing w:after="0"/>
         <w:rPr>
-          <w:rFonts w:hint="default"/>
           <w:b/>
           <w:lang w:val="es-ES"/>
         </w:rPr>
       </w:pPr>
       <w:r>
         <w:rPr>
-          <w:rFonts w:hint="default"/>
           <w:lang w:val="es-ES"/>
         </w:rPr>
         <w:t xml:space="preserve">En reconocimiento por tu excelencia durante el año </w:t>
       </w:r>
       <w:r>
-        <w:rPr>
-          <w:rFonts w:hint="default"/>
-          <w:lang w:val="en-US"/>
-        </w:rPr>
         <w:t>__________</w:t>
       </w:r>
       <w:r>
         <w:rPr>
-          <w:rFonts w:hint="default"/>
           <w:lang w:val="es-ES"/>
         </w:rPr>
         <w:t xml:space="preserve">_ en el Ciclo Superior de </w:t>
       </w:r>
       <w:r>
-        <w:rPr>
-          <w:rFonts w:hint="default"/>
-          <w:lang w:val="en-US"/>
-        </w:rPr>
-        <w:t>Comercio Internacional</w:t>
-      </w:r>
-      <w:r>
-        <w:rPr>
-          <w:rFonts w:hint="default"/>
+        <w:t>Marketing y Publicidad</w:t>
+      </w:r>
+      <w:bookmarkStart w:id="0" w:name="_GoBack"/>
+      <w:bookmarkEnd w:id="0"/>
+      <w:r>
+        <w:t xml:space="preserve"> </w:t>
+      </w:r>
+      <w:r>
+        <w:rPr>
           <w:lang w:val="es-ES"/>
         </w:rPr>
-        <w:t xml:space="preserve"> otorgado por los miembros De </w:t>
-      </w:r>
-      <w:r>
-        <w:rPr>
-          <w:rFonts w:hint="default"/>
+        <w:t xml:space="preserve">otorgado por los miembros De </w:t>
+      </w:r>
+      <w:proofErr w:type="spellStart"/>
+      <w:r>
+        <w:rPr>
           <w:b/>
           <w:lang w:val="es-ES"/>
         </w:rPr>
-        <w:t>Educativ.</w:t>
+        <w:t>Educativ</w:t>
+      </w:r>
+      <w:proofErr w:type="spellEnd"/>
+      <w:r>
+        <w:rPr>
+          <w:b/>
+          <w:lang w:val="es-ES"/>
+        </w:rPr>
+        <w:t>.</w:t>
       </w:r>
     </w:p>
     <w:p>
       <w:pPr>
-        <w:pStyle w:val="style0"/>
         <w:spacing w:after="0"/>
         <w:rPr>
-          <w:rFonts w:hint="default"/>
           <w:lang w:val="es-ES"/>
         </w:rPr>
       </w:pPr>
     </w:p>
     <w:p>
-      <w:pPr>
-        <w:pStyle w:val="style0"/>
-        <w:rPr/>
-      </w:pPr>
-      <w:r>
-        <w:rPr/>
+      <w:r>
+        <w:rPr>
+          <w:noProof/>
+          <w:lang w:val="es-ES" w:eastAsia="es-ES"/>
+        </w:rPr>
         <w:drawing>
-          <wp:anchor distT="0" distB="0" distL="0" distR="0" simplePos="false" relativeHeight="4" behindDoc="false" locked="false" layoutInCell="true" allowOverlap="true">
+          <wp:anchor distT="0" distB="0" distL="0" distR="0" simplePos="0" relativeHeight="251658240" behindDoc="0" locked="0" layoutInCell="1" allowOverlap="1">
             <wp:simplePos x="0" y="0"/>
             <wp:positionH relativeFrom="margin">
               <wp:align>center</wp:align>
@@ -305,7 +289,7 @@
             <wp:wrapNone/>
             <wp:docPr id="1030" name="Picture 8" descr="C:\Users\Syed Nayab\Desktop\1.jpg"/>
             <wp:cNvGraphicFramePr>
-              <a:graphicFrameLocks xmlns:a="http://schemas.openxmlformats.org/drawingml/2006/main" noChangeAspect="false" noSelect="false" noResize="false" noGrp="false"/>
+              <a:graphicFrameLocks xmlns:a="http://schemas.openxmlformats.org/drawingml/2006/main"/>
             </wp:cNvGraphicFramePr>
             <a:graphic xmlns:a="http://schemas.openxmlformats.org/drawingml/2006/main">
               <a:graphicData uri="http://schemas.openxmlformats.org/drawingml/2006/picture">
@@ -315,27 +299,29 @@
                     <pic:cNvPicPr/>
                   </pic:nvPicPr>
                   <pic:blipFill>
-                    <a:blip r:embed="rId4" cstate="print">
+                    <a:blip r:embed="rId10" cstate="print">
                       <a:clrChange>
                         <a:clrFrom>
-                          <a:srgbClr val="ffffff"/>
+                          <a:srgbClr val="FFFFFF"/>
                         </a:clrFrom>
                         <a:clrTo>
-                          <a:srgbClr val="ffffff">
+                          <a:srgbClr val="FFFFFF">
                             <a:alpha val="0"/>
                           </a:srgbClr>
                         </a:clrTo>
                       </a:clrChange>
                     </a:blip>
-                    <a:srcRect l="0" t="0" r="0" b="0"/>
+                    <a:srcRect/>
                     <a:stretch/>
                   </pic:blipFill>
                   <pic:spPr>
-                    <a:xfrm rot="0">
+                    <a:xfrm>
                       <a:off x="0" y="0"/>
                       <a:ext cx="1595755" cy="1920239"/>
                     </a:xfrm>
-                    <a:prstGeom prst="rect"/>
+                    <a:prstGeom prst="rect">
+                      <a:avLst/>
+                    </a:prstGeom>
                     <a:ln>
                       <a:noFill/>
                     </a:ln>
@@ -347,33 +333,13 @@
         </w:drawing>
       </w:r>
     </w:p>
-    <w:p>
-      <w:pPr>
-        <w:pStyle w:val="style0"/>
-        <w:rPr/>
-      </w:pPr>
-    </w:p>
-    <w:p>
-      <w:pPr>
-        <w:pStyle w:val="style0"/>
-        <w:rPr/>
-      </w:pPr>
-    </w:p>
-    <w:p>
-      <w:pPr>
-        <w:pStyle w:val="style0"/>
-        <w:rPr/>
-      </w:pPr>
-    </w:p>
-    <w:p>
-      <w:pPr>
-        <w:pStyle w:val="style0"/>
-        <w:rPr/>
-      </w:pPr>
-    </w:p>
+    <w:p/>
+    <w:p/>
+    <w:p/>
+    <w:p/>
     <w:tbl>
       <w:tblPr>
-        <w:tblStyle w:val="style154"/>
+        <w:tblStyle w:val="Tablaconcuadrcula"/>
         <w:tblW w:w="0" w:type="auto"/>
         <w:jc w:val="center"/>
         <w:tblBorders>
@@ -385,12 +351,7 @@
           <w:insideV w:val="none" w:sz="0" w:space="0" w:color="auto"/>
         </w:tblBorders>
         <w:tblLayout w:type="fixed"/>
-        <w:tblCellMar>
-          <w:top w:w="0" w:type="dxa"/>
-          <w:left w:w="108" w:type="dxa"/>
-          <w:bottom w:w="0" w:type="dxa"/>
-          <w:right w:w="108" w:type="dxa"/>
-        </w:tblCellMar>
+        <w:tblLook w:val="04A0" w:firstRow="1" w:lastRow="0" w:firstColumn="1" w:lastColumn="0" w:noHBand="0" w:noVBand="1"/>
       </w:tblPr>
       <w:tblGrid>
         <w:gridCol w:w="3698"/>
@@ -415,10 +376,8 @@
           </w:tcPr>
           <w:p>
             <w:pPr>
-              <w:pStyle w:val="style0"/>
               <w:spacing w:after="0"/>
               <w:rPr>
-                <w:rFonts w:hint="default"/>
                 <w:sz w:val="24"/>
                 <w:szCs w:val="24"/>
                 <w:lang w:val="es-ES"/>
@@ -426,7 +385,6 @@
             </w:pPr>
             <w:r>
               <w:rPr>
-                <w:rFonts w:hint="default"/>
                 <w:sz w:val="24"/>
                 <w:szCs w:val="24"/>
                 <w:lang w:val="es-ES"/>
@@ -438,7 +396,6 @@
         <w:tc>
           <w:tcPr>
             <w:tcW w:w="2070" w:type="dxa"/>
-            <w:tcBorders/>
             <w:tcMar>
               <w:top w:w="58" w:type="dxa"/>
               <w:left w:w="115" w:type="dxa"/>
@@ -447,7 +404,6 @@
           </w:tcPr>
           <w:p>
             <w:pPr>
-              <w:pStyle w:val="style0"/>
               <w:spacing w:after="0"/>
               <w:rPr>
                 <w:sz w:val="24"/>
@@ -470,7 +426,6 @@
           </w:tcPr>
           <w:p>
             <w:pPr>
-              <w:pStyle w:val="style0"/>
               <w:spacing w:after="0"/>
               <w:rPr>
                 <w:sz w:val="24"/>
@@ -487,37 +442,79 @@
           </w:p>
         </w:tc>
       </w:tr>
-      <w:bookmarkStart w:id="0" w:name="_GoBack"/>
-      <w:bookmarkEnd w:id="0"/>
     </w:tbl>
-    <w:p>
-      <w:pPr>
-        <w:pStyle w:val="style0"/>
-        <w:rPr/>
-      </w:pPr>
-    </w:p>
+    <w:p/>
     <w:sectPr>
-      <w:headerReference w:type="default" r:id="rId5"/>
-      <w:pgSz w:w="12240" w:h="15840" w:orient="portrait"/>
+      <w:headerReference w:type="default" r:id="rId11"/>
+      <w:pgSz w:w="12240" w:h="15840"/>
       <w:pgMar w:top="1080" w:right="1656" w:bottom="1080" w:left="1656" w:header="720" w:footer="720" w:gutter="0"/>
-      <w:cols w:space="720" w:num="1"/>
-      <w:docGrid w:linePitch="655" w:charSpace="0"/>
+      <w:cols w:space="720"/>
+      <w:docGrid w:linePitch="655"/>
     </w:sectPr>
   </w:body>
 </w:document>
 </file>
 
+<file path=word/endnotes.xml><?xml version="1.0" encoding="utf-8"?>
+<w:endnotes xmlns:wpc="http://schemas.microsoft.com/office/word/2010/wordprocessingCanvas" xmlns:mc="http://schemas.openxmlformats.org/markup-compatibility/2006" xmlns:o="urn:schemas-microsoft-com:office:office" xmlns:r="http://schemas.openxmlformats.org/officeDocument/2006/relationships" xmlns:m="http://schemas.openxmlformats.org/officeDocument/2006/math" xmlns:v="urn:schemas-microsoft-com:vml" xmlns:wp14="http://schemas.microsoft.com/office/word/2010/wordprocessingDrawing" xmlns:wp="http://schemas.openxmlformats.org/drawingml/2006/wordprocessingDrawing" xmlns:w10="urn:schemas-microsoft-com:office:word" xmlns:w="http://schemas.openxmlformats.org/wordprocessingml/2006/main" xmlns:w14="http://schemas.microsoft.com/office/word/2010/wordml" xmlns:wpg="http://schemas.microsoft.com/office/word/2010/wordprocessingGroup" xmlns:wpi="http://schemas.microsoft.com/office/word/2010/wordprocessingInk" xmlns:wne="http://schemas.microsoft.com/office/word/2006/wordml" xmlns:wps="http://schemas.microsoft.com/office/word/2010/wordprocessingShape" mc:Ignorable="w14 wp14">
+  <w:endnote w:type="separator" w:id="-1">
+    <w:p>
+      <w:pPr>
+        <w:spacing w:after="0" w:line="240" w:lineRule="auto"/>
+      </w:pPr>
+      <w:r>
+        <w:separator/>
+      </w:r>
+    </w:p>
+  </w:endnote>
+  <w:endnote w:type="continuationSeparator" w:id="0">
+    <w:p>
+      <w:pPr>
+        <w:spacing w:after="0" w:line="240" w:lineRule="auto"/>
+      </w:pPr>
+      <w:r>
+        <w:continuationSeparator/>
+      </w:r>
+    </w:p>
+  </w:endnote>
+</w:endnotes>
+</file>
+
+<file path=word/footnotes.xml><?xml version="1.0" encoding="utf-8"?>
+<w:footnotes xmlns:wpc="http://schemas.microsoft.com/office/word/2010/wordprocessingCanvas" xmlns:mc="http://schemas.openxmlformats.org/markup-compatibility/2006" xmlns:o="urn:schemas-microsoft-com:office:office" xmlns:r="http://schemas.openxmlformats.org/officeDocument/2006/relationships" xmlns:m="http://schemas.openxmlformats.org/officeDocument/2006/math" xmlns:v="urn:schemas-microsoft-com:vml" xmlns:wp14="http://schemas.microsoft.com/office/word/2010/wordprocessingDrawing" xmlns:wp="http://schemas.openxmlformats.org/drawingml/2006/wordprocessingDrawing" xmlns:w10="urn:schemas-microsoft-com:office:word" xmlns:w="http://schemas.openxmlformats.org/wordprocessingml/2006/main" xmlns:w14="http://schemas.microsoft.com/office/word/2010/wordml" xmlns:wpg="http://schemas.microsoft.com/office/word/2010/wordprocessingGroup" xmlns:wpi="http://schemas.microsoft.com/office/word/2010/wordprocessingInk" xmlns:wne="http://schemas.microsoft.com/office/word/2006/wordml" xmlns:wps="http://schemas.microsoft.com/office/word/2010/wordprocessingShape" mc:Ignorable="w14 wp14">
+  <w:footnote w:type="separator" w:id="-1">
+    <w:p>
+      <w:pPr>
+        <w:spacing w:after="0" w:line="240" w:lineRule="auto"/>
+      </w:pPr>
+      <w:r>
+        <w:separator/>
+      </w:r>
+    </w:p>
+  </w:footnote>
+  <w:footnote w:type="continuationSeparator" w:id="0">
+    <w:p>
+      <w:pPr>
+        <w:spacing w:after="0" w:line="240" w:lineRule="auto"/>
+      </w:pPr>
+      <w:r>
+        <w:continuationSeparator/>
+      </w:r>
+    </w:p>
+  </w:footnote>
+</w:footnotes>
+</file>
+
 <file path=word/header1.xml><?xml version="1.0" encoding="utf-8"?>
-<w:hdr xmlns:w="http://schemas.openxmlformats.org/wordprocessingml/2006/main" xmlns:wp="http://schemas.openxmlformats.org/drawingml/2006/wordprocessingDrawing" xmlns:r="http://schemas.openxmlformats.org/officeDocument/2006/relationships" xmlns:v="urn:schemas-microsoft-com:vml" xmlns:w10="urn:schemas-microsoft-com:office:word" xmlns:o="urn:schemas-microsoft-com:office:office" xmlns:wp14="http://schemas.microsoft.com/office/word/2010/wordprocessingDrawing" xmlns:w14="http://schemas.microsoft.com/office/word/2010/wordml" xmlns:mc="http://schemas.openxmlformats.org/markup-compatibility/2006" xmlns:m="http://schemas.openxmlformats.org/officeDocument/2006/math" xmlns:wps="http://schemas.microsoft.com/office/word/2010/wordprocessingShape" xmlns:wpg="http://schemas.microsoft.com/office/word/2010/wordprocessingGroup" xmlns:wpi="http://schemas.microsoft.com/office/word/2010/wordprocessingInk" xmlns:wpc="http://schemas.microsoft.com/office/word/2010/wordprocessingCanvas" mc:Ignorable="w14 wp14">
+<w:hdr xmlns:wpc="http://schemas.microsoft.com/office/word/2010/wordprocessingCanvas" xmlns:mc="http://schemas.openxmlformats.org/markup-compatibility/2006" xmlns:o="urn:schemas-microsoft-com:office:office" xmlns:r="http://schemas.openxmlformats.org/officeDocument/2006/relationships" xmlns:m="http://schemas.openxmlformats.org/officeDocument/2006/math" xmlns:v="urn:schemas-microsoft-com:vml" xmlns:wp14="http://schemas.microsoft.com/office/word/2010/wordprocessingDrawing" xmlns:wp="http://schemas.openxmlformats.org/drawingml/2006/wordprocessingDrawing" xmlns:w10="urn:schemas-microsoft-com:office:word" xmlns:w="http://schemas.openxmlformats.org/wordprocessingml/2006/main" xmlns:w14="http://schemas.microsoft.com/office/word/2010/wordml" xmlns:wpg="http://schemas.microsoft.com/office/word/2010/wordprocessingGroup" xmlns:wpi="http://schemas.microsoft.com/office/word/2010/wordprocessingInk" xmlns:wne="http://schemas.microsoft.com/office/word/2006/wordml" xmlns:wps="http://schemas.microsoft.com/office/word/2010/wordprocessingShape" mc:Ignorable="w14 wp14">
   <w:p>
-    <w:pPr>
-      <w:pStyle w:val="style0"/>
-      <w:rPr/>
-    </w:pPr>
     <w:r>
-      <w:rPr/>
+      <w:rPr>
+        <w:noProof/>
+        <w:lang w:val="es-ES" w:eastAsia="es-ES"/>
+      </w:rPr>
       <w:drawing>
-        <wp:anchor distT="0" distB="0" distL="0" distR="0" simplePos="false" relativeHeight="2" behindDoc="false" locked="false" layoutInCell="true" allowOverlap="true">
+        <wp:anchor distT="0" distB="0" distL="0" distR="0" simplePos="0" relativeHeight="2" behindDoc="0" locked="0" layoutInCell="1" allowOverlap="1">
           <wp:simplePos x="0" y="0"/>
           <wp:positionH relativeFrom="column">
             <wp:posOffset>-1032510</wp:posOffset>
@@ -530,7 +527,7 @@
           <wp:wrapNone/>
           <wp:docPr id="4097" name="Picture 20"/>
           <wp:cNvGraphicFramePr>
-            <a:graphicFrameLocks xmlns:a="http://schemas.openxmlformats.org/drawingml/2006/main" noChangeAspect="false" noSelect="false" noResize="false" noGrp="false"/>
+            <a:graphicFrameLocks xmlns:a="http://schemas.openxmlformats.org/drawingml/2006/main"/>
           </wp:cNvGraphicFramePr>
           <a:graphic xmlns:a="http://schemas.openxmlformats.org/drawingml/2006/main">
             <a:graphicData uri="http://schemas.openxmlformats.org/drawingml/2006/picture">
@@ -543,7 +540,7 @@
                   <a:blip r:embed="rId1" cstate="print">
                     <a:duotone>
                       <a:srgbClr val="000000"/>
-                      <a:srgbClr val="f7a3a3"/>
+                      <a:srgbClr val="F7A3A3"/>
                     </a:duotone>
                     <a:clrChange>
                       <a:clrFrom>
@@ -556,15 +553,17 @@
                       </a:clrTo>
                     </a:clrChange>
                   </a:blip>
-                  <a:srcRect l="0" t="0" r="0" b="0"/>
+                  <a:srcRect/>
                   <a:stretch/>
                 </pic:blipFill>
                 <pic:spPr>
-                  <a:xfrm rot="0">
+                  <a:xfrm>
                     <a:off x="0" y="0"/>
                     <a:ext cx="7734299" cy="9963150"/>
                   </a:xfrm>
-                  <a:prstGeom prst="rect"/>
+                  <a:prstGeom prst="rect">
+                    <a:avLst/>
+                  </a:prstGeom>
                   <a:ln>
                     <a:noFill/>
                   </a:ln>
@@ -579,46 +578,178 @@
 </w:hdr>
 </file>
 
-<file path=word/numbering.xml><?xml version="1.0" encoding="utf-8"?>
-<w:numbering xmlns:wpc="http://schemas.microsoft.com/office/word/2010/wordprocessingCanvas" xmlns:mc="http://schemas.openxmlformats.org/markup-compatibility/2006" xmlns:o="urn:schemas-microsoft-com:office:office" xmlns:r="http://schemas.openxmlformats.org/package/2006/relationships" xmlns:m="http://schemas.openxmlformats.org/officeDocument/2006/math" xmlns:v="urn:schemas-microsoft-com:vml" xmlns:wp14="http://schemas.microsoft.com/office/word/2010/wordprocessingDrawing" xmlns:wp="http://schemas.openxmlformats.org/drawingml/2006/wordprocessingDrawing" xmlns:w10="urn:schemas-microsoft-com:office:word" xmlns:w="http://schemas.openxmlformats.org/wordprocessingml/2006/main" xmlns:w14="http://schemas.microsoft.com/office/word/2010/wordml" xmlns:wpg="http://schemas.microsoft.com/office/word/2010/wordprocessingGroup" xmlns:wpi="http://schemas.microsoft.com/office/word/2010/wordprocessingInk" xmlns:wne="http://schemas.microsoft.com/office/word/2006/wordml" xmlns:wps="http://schemas.microsoft.com/office/word/2010/wordprocessingShape" mc:Ignorable="w14 wp14"/>
-</file>
-
 <file path=word/styles.xml><?xml version="1.0" encoding="utf-8"?>
-<w:styles xmlns:mc="http://schemas.openxmlformats.org/markup-compatibility/2006" xmlns:w="http://schemas.openxmlformats.org/wordprocessingml/2006/main" xmlns:w14="http://schemas.microsoft.com/office/word/2010/wordml" mc:Ignorable="w14">
+<w:styles xmlns:mc="http://schemas.openxmlformats.org/markup-compatibility/2006" xmlns:r="http://schemas.openxmlformats.org/officeDocument/2006/relationships" xmlns:w="http://schemas.openxmlformats.org/wordprocessingml/2006/main" xmlns:w14="http://schemas.microsoft.com/office/word/2010/wordml" mc:Ignorable="w14">
   <w:docDefaults>
     <w:rPrDefault>
       <w:rPr>
-        <w:rFonts w:ascii="Times New Roman" w:cs="Times New Roman" w:eastAsia="SimSun" w:hAnsi="Times New Roman"/>
+        <w:rFonts w:ascii="Times New Roman" w:eastAsia="SimSun" w:hAnsi="Times New Roman" w:cs="Times New Roman"/>
+        <w:lang w:val="es-ES" w:eastAsia="es-ES" w:bidi="ar-SA"/>
       </w:rPr>
     </w:rPrDefault>
-    <w:pPrDefault>
-      <w:pPr/>
-    </w:pPrDefault>
+    <w:pPrDefault/>
   </w:docDefaults>
-  <w:style w:type="paragraph" w:default="1" w:styleId="style0">
+  <w:latentStyles w:defLockedState="0" w:defUIPriority="99" w:defSemiHidden="1" w:defUnhideWhenUsed="1" w:defQFormat="0" w:count="267">
+    <w:lsdException w:name="Normal" w:semiHidden="0" w:uiPriority="0" w:unhideWhenUsed="0" w:qFormat="1"/>
+    <w:lsdException w:name="heading 1" w:semiHidden="0" w:uiPriority="9" w:unhideWhenUsed="0" w:qFormat="1"/>
+    <w:lsdException w:name="heading 2" w:uiPriority="9" w:qFormat="1"/>
+    <w:lsdException w:name="heading 3" w:uiPriority="9" w:qFormat="1"/>
+    <w:lsdException w:name="heading 4" w:uiPriority="9" w:qFormat="1"/>
+    <w:lsdException w:name="heading 5" w:uiPriority="9" w:qFormat="1"/>
+    <w:lsdException w:name="heading 6" w:uiPriority="9" w:qFormat="1"/>
+    <w:lsdException w:name="heading 7" w:uiPriority="9" w:qFormat="1"/>
+    <w:lsdException w:name="heading 8" w:uiPriority="9" w:qFormat="1"/>
+    <w:lsdException w:name="heading 9" w:uiPriority="9" w:qFormat="1"/>
+    <w:lsdException w:name="toc 1" w:uiPriority="39"/>
+    <w:lsdException w:name="toc 2" w:uiPriority="39"/>
+    <w:lsdException w:name="toc 3" w:uiPriority="39"/>
+    <w:lsdException w:name="toc 4" w:uiPriority="39"/>
+    <w:lsdException w:name="toc 5" w:uiPriority="39"/>
+    <w:lsdException w:name="toc 6" w:uiPriority="39"/>
+    <w:lsdException w:name="toc 7" w:uiPriority="39"/>
+    <w:lsdException w:name="toc 8" w:uiPriority="39"/>
+    <w:lsdException w:name="toc 9" w:uiPriority="39"/>
+    <w:lsdException w:name="caption" w:uiPriority="35" w:qFormat="1"/>
+    <w:lsdException w:name="Title" w:semiHidden="0" w:uiPriority="10" w:unhideWhenUsed="0" w:qFormat="1"/>
+    <w:lsdException w:name="Default Paragraph Font" w:uiPriority="1"/>
+    <w:lsdException w:name="Subtitle" w:semiHidden="0" w:uiPriority="11" w:unhideWhenUsed="0" w:qFormat="1"/>
+    <w:lsdException w:name="Strong" w:semiHidden="0" w:uiPriority="22" w:unhideWhenUsed="0" w:qFormat="1"/>
+    <w:lsdException w:name="Emphasis" w:semiHidden="0" w:uiPriority="20" w:unhideWhenUsed="0" w:qFormat="1"/>
+    <w:lsdException w:name="Table Grid" w:semiHidden="0" w:uiPriority="59" w:unhideWhenUsed="0"/>
+    <w:lsdException w:name="Placeholder Text" w:unhideWhenUsed="0"/>
+    <w:lsdException w:name="No Spacing" w:semiHidden="0" w:uiPriority="1" w:unhideWhenUsed="0" w:qFormat="1"/>
+    <w:lsdException w:name="Light Shading" w:semiHidden="0" w:uiPriority="60" w:unhideWhenUsed="0"/>
+    <w:lsdException w:name="Light List" w:semiHidden="0" w:uiPriority="61" w:unhideWhenUsed="0"/>
+    <w:lsdException w:name="Light Grid" w:semiHidden="0" w:uiPriority="62" w:unhideWhenUsed="0"/>
+    <w:lsdException w:name="Medium Shading 1" w:semiHidden="0" w:uiPriority="63" w:unhideWhenUsed="0"/>
+    <w:lsdException w:name="Medium Shading 2" w:semiHidden="0" w:uiPriority="64" w:unhideWhenUsed="0"/>
+    <w:lsdException w:name="Medium List 1" w:semiHidden="0" w:uiPriority="65" w:unhideWhenUsed="0"/>
+    <w:lsdException w:name="Medium List 2" w:semiHidden="0" w:uiPriority="66" w:unhideWhenUsed="0"/>
+    <w:lsdException w:name="Medium Grid 1" w:semiHidden="0" w:uiPriority="67" w:unhideWhenUsed="0"/>
+    <w:lsdException w:name="Medium Grid 2" w:semiHidden="0" w:uiPriority="68" w:unhideWhenUsed="0"/>
+    <w:lsdException w:name="Medium Grid 3" w:semiHidden="0" w:uiPriority="69" w:unhideWhenUsed="0"/>
+    <w:lsdException w:name="Dark List" w:semiHidden="0" w:uiPriority="70" w:unhideWhenUsed="0"/>
+    <w:lsdException w:name="Colorful Shading" w:semiHidden="0" w:uiPriority="71" w:unhideWhenUsed="0"/>
+    <w:lsdException w:name="Colorful List" w:semiHidden="0" w:uiPriority="72" w:unhideWhenUsed="0"/>
+    <w:lsdException w:name="Colorful Grid" w:semiHidden="0" w:uiPriority="73" w:unhideWhenUsed="0"/>
+    <w:lsdException w:name="Light Shading Accent 1" w:semiHidden="0" w:uiPriority="60" w:unhideWhenUsed="0"/>
+    <w:lsdException w:name="Light List Accent 1" w:semiHidden="0" w:uiPriority="61" w:unhideWhenUsed="0"/>
+    <w:lsdException w:name="Light Grid Accent 1" w:semiHidden="0" w:uiPriority="62" w:unhideWhenUsed="0"/>
+    <w:lsdException w:name="Medium Shading 1 Accent 1" w:semiHidden="0" w:uiPriority="63" w:unhideWhenUsed="0"/>
+    <w:lsdException w:name="Medium Shading 2 Accent 1" w:semiHidden="0" w:uiPriority="64" w:unhideWhenUsed="0"/>
+    <w:lsdException w:name="Medium List 1 Accent 1" w:semiHidden="0" w:uiPriority="65" w:unhideWhenUsed="0"/>
+    <w:lsdException w:name="Revision" w:unhideWhenUsed="0"/>
+    <w:lsdException w:name="List Paragraph" w:semiHidden="0" w:uiPriority="34" w:unhideWhenUsed="0" w:qFormat="1"/>
+    <w:lsdException w:name="Quote" w:semiHidden="0" w:uiPriority="29" w:unhideWhenUsed="0" w:qFormat="1"/>
+    <w:lsdException w:name="Intense Quote" w:semiHidden="0" w:uiPriority="30" w:unhideWhenUsed="0" w:qFormat="1"/>
+    <w:lsdException w:name="Medium List 2 Accent 1" w:semiHidden="0" w:uiPriority="66" w:unhideWhenUsed="0"/>
+    <w:lsdException w:name="Medium Grid 1 Accent 1" w:semiHidden="0" w:uiPriority="67" w:unhideWhenUsed="0"/>
+    <w:lsdException w:name="Medium Grid 2 Accent 1" w:semiHidden="0" w:uiPriority="68" w:unhideWhenUsed="0"/>
+    <w:lsdException w:name="Medium Grid 3 Accent 1" w:semiHidden="0" w:uiPriority="69" w:unhideWhenUsed="0"/>
+    <w:lsdException w:name="Dark List Accent 1" w:semiHidden="0" w:uiPriority="70" w:unhideWhenUsed="0"/>
+    <w:lsdException w:name="Colorful Shading Accent 1" w:semiHidden="0" w:uiPriority="71" w:unhideWhenUsed="0"/>
+    <w:lsdException w:name="Colorful List Accent 1" w:semiHidden="0" w:uiPriority="72" w:unhideWhenUsed="0"/>
+    <w:lsdException w:name="Colorful Grid Accent 1" w:semiHidden="0" w:uiPriority="73" w:unhideWhenUsed="0"/>
+    <w:lsdException w:name="Light Shading Accent 2" w:semiHidden="0" w:uiPriority="60" w:unhideWhenUsed="0"/>
+    <w:lsdException w:name="Light List Accent 2" w:semiHidden="0" w:uiPriority="61" w:unhideWhenUsed="0"/>
+    <w:lsdException w:name="Light Grid Accent 2" w:semiHidden="0" w:uiPriority="62" w:unhideWhenUsed="0"/>
+    <w:lsdException w:name="Medium Shading 1 Accent 2" w:semiHidden="0" w:uiPriority="63" w:unhideWhenUsed="0"/>
+    <w:lsdException w:name="Medium Shading 2 Accent 2" w:semiHidden="0" w:uiPriority="64" w:unhideWhenUsed="0"/>
+    <w:lsdException w:name="Medium List 1 Accent 2" w:semiHidden="0" w:uiPriority="65" w:unhideWhenUsed="0"/>
+    <w:lsdException w:name="Medium List 2 Accent 2" w:semiHidden="0" w:uiPriority="66" w:unhideWhenUsed="0"/>
+    <w:lsdException w:name="Medium Grid 1 Accent 2" w:semiHidden="0" w:uiPriority="67" w:unhideWhenUsed="0"/>
+    <w:lsdException w:name="Medium Grid 2 Accent 2" w:semiHidden="0" w:uiPriority="68" w:unhideWhenUsed="0"/>
+    <w:lsdException w:name="Medium Grid 3 Accent 2" w:semiHidden="0" w:uiPriority="69" w:unhideWhenUsed="0"/>
+    <w:lsdException w:name="Dark List Accent 2" w:semiHidden="0" w:uiPriority="70" w:unhideWhenUsed="0"/>
+    <w:lsdException w:name="Colorful Shading Accent 2" w:semiHidden="0" w:uiPriority="71" w:unhideWhenUsed="0"/>
+    <w:lsdException w:name="Colorful List Accent 2" w:semiHidden="0" w:uiPriority="72" w:unhideWhenUsed="0"/>
+    <w:lsdException w:name="Colorful Grid Accent 2" w:semiHidden="0" w:uiPriority="73" w:unhideWhenUsed="0"/>
+    <w:lsdException w:name="Light Shading Accent 3" w:semiHidden="0" w:uiPriority="60" w:unhideWhenUsed="0"/>
+    <w:lsdException w:name="Light List Accent 3" w:semiHidden="0" w:uiPriority="61" w:unhideWhenUsed="0"/>
+    <w:lsdException w:name="Light Grid Accent 3" w:semiHidden="0" w:uiPriority="62" w:unhideWhenUsed="0"/>
+    <w:lsdException w:name="Medium Shading 1 Accent 3" w:semiHidden="0" w:uiPriority="63" w:unhideWhenUsed="0"/>
+    <w:lsdException w:name="Medium Shading 2 Accent 3" w:semiHidden="0" w:uiPriority="64" w:unhideWhenUsed="0"/>
+    <w:lsdException w:name="Medium List 1 Accent 3" w:semiHidden="0" w:uiPriority="65" w:unhideWhenUsed="0"/>
+    <w:lsdException w:name="Medium List 2 Accent 3" w:semiHidden="0" w:uiPriority="66" w:unhideWhenUsed="0"/>
+    <w:lsdException w:name="Medium Grid 1 Accent 3" w:semiHidden="0" w:uiPriority="67" w:unhideWhenUsed="0"/>
+    <w:lsdException w:name="Medium Grid 2 Accent 3" w:semiHidden="0" w:uiPriority="68" w:unhideWhenUsed="0"/>
+    <w:lsdException w:name="Medium Grid 3 Accent 3" w:semiHidden="0" w:uiPriority="69" w:unhideWhenUsed="0"/>
+    <w:lsdException w:name="Dark List Accent 3" w:semiHidden="0" w:uiPriority="70" w:unhideWhenUsed="0"/>
+    <w:lsdException w:name="Colorful Shading Accent 3" w:semiHidden="0" w:uiPriority="71" w:unhideWhenUsed="0"/>
+    <w:lsdException w:name="Colorful List Accent 3" w:semiHidden="0" w:uiPriority="72" w:unhideWhenUsed="0"/>
+    <w:lsdException w:name="Colorful Grid Accent 3" w:semiHidden="0" w:uiPriority="73" w:unhideWhenUsed="0"/>
+    <w:lsdException w:name="Light Shading Accent 4" w:semiHidden="0" w:uiPriority="60" w:unhideWhenUsed="0"/>
+    <w:lsdException w:name="Light List Accent 4" w:semiHidden="0" w:uiPriority="61" w:unhideWhenUsed="0"/>
+    <w:lsdException w:name="Light Grid Accent 4" w:semiHidden="0" w:uiPriority="62" w:unhideWhenUsed="0"/>
+    <w:lsdException w:name="Medium Shading 1 Accent 4" w:semiHidden="0" w:uiPriority="63" w:unhideWhenUsed="0"/>
+    <w:lsdException w:name="Medium Shading 2 Accent 4" w:semiHidden="0" w:uiPriority="64" w:unhideWhenUsed="0"/>
+    <w:lsdException w:name="Medium List 1 Accent 4" w:semiHidden="0" w:uiPriority="65" w:unhideWhenUsed="0"/>
+    <w:lsdException w:name="Medium List 2 Accent 4" w:semiHidden="0" w:uiPriority="66" w:unhideWhenUsed="0"/>
+    <w:lsdException w:name="Medium Grid 1 Accent 4" w:semiHidden="0" w:uiPriority="67" w:unhideWhenUsed="0"/>
+    <w:lsdException w:name="Medium Grid 2 Accent 4" w:semiHidden="0" w:uiPriority="68" w:unhideWhenUsed="0"/>
+    <w:lsdException w:name="Medium Grid 3 Accent 4" w:semiHidden="0" w:uiPriority="69" w:unhideWhenUsed="0"/>
+    <w:lsdException w:name="Dark List Accent 4" w:semiHidden="0" w:uiPriority="70" w:unhideWhenUsed="0"/>
+    <w:lsdException w:name="Colorful Shading Accent 4" w:semiHidden="0" w:uiPriority="71" w:unhideWhenUsed="0"/>
+    <w:lsdException w:name="Colorful List Accent 4" w:semiHidden="0" w:uiPriority="72" w:unhideWhenUsed="0"/>
+    <w:lsdException w:name="Colorful Grid Accent 4" w:semiHidden="0" w:uiPriority="73" w:unhideWhenUsed="0"/>
+    <w:lsdException w:name="Light Shading Accent 5" w:semiHidden="0" w:uiPriority="60" w:unhideWhenUsed="0"/>
+    <w:lsdException w:name="Light List Accent 5" w:semiHidden="0" w:uiPriority="61" w:unhideWhenUsed="0"/>
+    <w:lsdException w:name="Light Grid Accent 5" w:semiHidden="0" w:uiPriority="62" w:unhideWhenUsed="0"/>
+    <w:lsdException w:name="Medium Shading 1 Accent 5" w:semiHidden="0" w:uiPriority="63" w:unhideWhenUsed="0"/>
+    <w:lsdException w:name="Medium Shading 2 Accent 5" w:semiHidden="0" w:uiPriority="64" w:unhideWhenUsed="0"/>
+    <w:lsdException w:name="Medium List 1 Accent 5" w:semiHidden="0" w:uiPriority="65" w:unhideWhenUsed="0"/>
+    <w:lsdException w:name="Medium List 2 Accent 5" w:semiHidden="0" w:uiPriority="66" w:unhideWhenUsed="0"/>
+    <w:lsdException w:name="Medium Grid 1 Accent 5" w:semiHidden="0" w:uiPriority="67" w:unhideWhenUsed="0"/>
+    <w:lsdException w:name="Medium Grid 2 Accent 5" w:semiHidden="0" w:uiPriority="68" w:unhideWhenUsed="0"/>
+    <w:lsdException w:name="Medium Grid 3 Accent 5" w:semiHidden="0" w:uiPriority="69" w:unhideWhenUsed="0"/>
+    <w:lsdException w:name="Dark List Accent 5" w:semiHidden="0" w:uiPriority="70" w:unhideWhenUsed="0"/>
+    <w:lsdException w:name="Colorful Shading Accent 5" w:semiHidden="0" w:uiPriority="71" w:unhideWhenUsed="0"/>
+    <w:lsdException w:name="Colorful List Accent 5" w:semiHidden="0" w:uiPriority="72" w:unhideWhenUsed="0"/>
+    <w:lsdException w:name="Colorful Grid Accent 5" w:semiHidden="0" w:uiPriority="73" w:unhideWhenUsed="0"/>
+    <w:lsdException w:name="Light Shading Accent 6" w:semiHidden="0" w:uiPriority="60" w:unhideWhenUsed="0"/>
+    <w:lsdException w:name="Light List Accent 6" w:semiHidden="0" w:uiPriority="61" w:unhideWhenUsed="0"/>
+    <w:lsdException w:name="Light Grid Accent 6" w:semiHidden="0" w:uiPriority="62" w:unhideWhenUsed="0"/>
+    <w:lsdException w:name="Medium Shading 1 Accent 6" w:semiHidden="0" w:uiPriority="63" w:unhideWhenUsed="0"/>
+    <w:lsdException w:name="Medium Shading 2 Accent 6" w:semiHidden="0" w:uiPriority="64" w:unhideWhenUsed="0"/>
+    <w:lsdException w:name="Medium List 1 Accent 6" w:semiHidden="0" w:uiPriority="65" w:unhideWhenUsed="0"/>
+    <w:lsdException w:name="Medium List 2 Accent 6" w:semiHidden="0" w:uiPriority="66" w:unhideWhenUsed="0"/>
+    <w:lsdException w:name="Medium Grid 1 Accent 6" w:semiHidden="0" w:uiPriority="67" w:unhideWhenUsed="0"/>
+    <w:lsdException w:name="Medium Grid 2 Accent 6" w:semiHidden="0" w:uiPriority="68" w:unhideWhenUsed="0"/>
+    <w:lsdException w:name="Medium Grid 3 Accent 6" w:semiHidden="0" w:uiPriority="69" w:unhideWhenUsed="0"/>
+    <w:lsdException w:name="Dark List Accent 6" w:semiHidden="0" w:uiPriority="70" w:unhideWhenUsed="0"/>
+    <w:lsdException w:name="Colorful Shading Accent 6" w:semiHidden="0" w:uiPriority="71" w:unhideWhenUsed="0"/>
+    <w:lsdException w:name="Colorful List Accent 6" w:semiHidden="0" w:uiPriority="72" w:unhideWhenUsed="0"/>
+    <w:lsdException w:name="Colorful Grid Accent 6" w:semiHidden="0" w:uiPriority="73" w:unhideWhenUsed="0"/>
+    <w:lsdException w:name="Subtle Emphasis" w:semiHidden="0" w:uiPriority="19" w:unhideWhenUsed="0" w:qFormat="1"/>
+    <w:lsdException w:name="Intense Emphasis" w:semiHidden="0" w:uiPriority="21" w:unhideWhenUsed="0" w:qFormat="1"/>
+    <w:lsdException w:name="Subtle Reference" w:semiHidden="0" w:uiPriority="31" w:unhideWhenUsed="0" w:qFormat="1"/>
+    <w:lsdException w:name="Intense Reference" w:semiHidden="0" w:uiPriority="32" w:unhideWhenUsed="0" w:qFormat="1"/>
+    <w:lsdException w:name="Book Title" w:semiHidden="0" w:uiPriority="33" w:unhideWhenUsed="0" w:qFormat="1"/>
+    <w:lsdException w:name="Bibliography" w:uiPriority="37"/>
+    <w:lsdException w:name="TOC Heading" w:uiPriority="39" w:qFormat="1"/>
+  </w:latentStyles>
+  <w:style w:type="paragraph" w:default="1" w:styleId="Normal">
     <w:name w:val="Normal"/>
-    <w:next w:val="style0"/>
     <w:qFormat/>
-    <w:uiPriority w:val="0"/>
     <w:pPr>
-      <w:spacing w:after="200" w:lineRule="auto" w:line="360"/>
+      <w:spacing w:after="200" w:line="360" w:lineRule="auto"/>
       <w:jc w:val="center"/>
     </w:pPr>
     <w:rPr>
-      <w:rFonts w:ascii="Rockwell" w:cs="Arial" w:eastAsia="Calibri" w:hAnsi="Rockwell"/>
+      <w:rFonts w:ascii="Rockwell" w:eastAsia="Calibri" w:hAnsi="Rockwell" w:cs="Arial"/>
       <w:color w:val="000000"/>
       <w:sz w:val="32"/>
       <w:szCs w:val="22"/>
-      <w:lang w:val="en-US" w:bidi="ar-SA" w:eastAsia="en-US"/>
+      <w:lang w:val="en-US" w:eastAsia="en-US"/>
     </w:rPr>
   </w:style>
-  <w:style w:type="paragraph" w:styleId="style1">
+  <w:style w:type="paragraph" w:styleId="Ttulo1">
     <w:name w:val="heading 1"/>
-    <w:basedOn w:val="style0"/>
-    <w:next w:val="style0"/>
-    <w:link w:val="style4099"/>
+    <w:basedOn w:val="Normal"/>
+    <w:next w:val="Normal"/>
+    <w:link w:val="Ttulo1Car"/>
+    <w:uiPriority w:val="9"/>
     <w:qFormat/>
-    <w:uiPriority w:val="9"/>
     <w:pPr>
       <w:outlineLvl w:val="0"/>
     </w:pPr>
@@ -629,18 +760,19 @@
       <w:szCs w:val="96"/>
     </w:rPr>
   </w:style>
-  <w:style w:type="character" w:default="1" w:styleId="style65">
+  <w:style w:type="character" w:default="1" w:styleId="Fuentedeprrafopredeter">
     <w:name w:val="Default Paragraph Font"/>
-    <w:next w:val="style65"/>
     <w:uiPriority w:val="1"/>
-  </w:style>
-  <w:style w:type="table" w:default="1" w:styleId="style105">
+    <w:semiHidden/>
+    <w:unhideWhenUsed/>
+  </w:style>
+  <w:style w:type="table" w:default="1" w:styleId="Tablanormal">
     <w:name w:val="Normal Table"/>
-    <w:next w:val="style105"/>
     <w:uiPriority w:val="99"/>
-    <w:pPr/>
-    <w:rPr/>
+    <w:semiHidden/>
+    <w:unhideWhenUsed/>
     <w:tblPr>
+      <w:tblInd w:w="0" w:type="dxa"/>
       <w:tblCellMar>
         <w:top w:w="0" w:type="dxa"/>
         <w:left w:w="108" w:type="dxa"/>
@@ -648,89 +780,80 @@
         <w:right w:w="108" w:type="dxa"/>
       </w:tblCellMar>
     </w:tblPr>
-    <w:tcPr>
-      <w:tcBorders/>
-    </w:tcPr>
-  </w:style>
-  <w:style w:type="character" w:styleId="style85">
+  </w:style>
+  <w:style w:type="numbering" w:default="1" w:styleId="Sinlista">
+    <w:name w:val="No List"/>
+    <w:uiPriority w:val="99"/>
+    <w:semiHidden/>
+    <w:unhideWhenUsed/>
+  </w:style>
+  <w:style w:type="character" w:styleId="Hipervnculo">
     <w:name w:val="Hyperlink"/>
-    <w:next w:val="style85"/>
     <w:uiPriority w:val="99"/>
     <w:rPr>
-      <w:color w:val="0000ff"/>
+      <w:color w:val="0000FF"/>
       <w:u w:val="single"/>
     </w:rPr>
   </w:style>
-  <w:style w:type="paragraph" w:styleId="style153">
+  <w:style w:type="paragraph" w:styleId="Textodeglobo">
     <w:name w:val="Balloon Text"/>
-    <w:basedOn w:val="style0"/>
-    <w:next w:val="style153"/>
-    <w:link w:val="style4100"/>
+    <w:basedOn w:val="Normal"/>
+    <w:link w:val="TextodegloboCar"/>
     <w:uiPriority w:val="99"/>
     <w:pPr>
-      <w:spacing w:after="0" w:lineRule="auto" w:line="240"/>
+      <w:spacing w:after="0" w:line="240" w:lineRule="auto"/>
     </w:pPr>
     <w:rPr>
-      <w:rFonts w:ascii="Tahoma" w:cs="Tahoma" w:hAnsi="Tahoma"/>
+      <w:rFonts w:ascii="Tahoma" w:hAnsi="Tahoma" w:cs="Tahoma"/>
       <w:sz w:val="16"/>
       <w:szCs w:val="16"/>
     </w:rPr>
   </w:style>
-  <w:style w:type="paragraph" w:styleId="style31">
+  <w:style w:type="paragraph" w:styleId="Encabezado">
     <w:name w:val="header"/>
-    <w:basedOn w:val="style0"/>
-    <w:next w:val="style31"/>
-    <w:link w:val="style4097"/>
+    <w:basedOn w:val="Normal"/>
+    <w:link w:val="EncabezadoCar"/>
     <w:uiPriority w:val="99"/>
     <w:pPr>
       <w:tabs>
-        <w:tab w:val="center" w:leader="none" w:pos="4680"/>
-        <w:tab w:val="right" w:leader="none" w:pos="9360"/>
+        <w:tab w:val="center" w:pos="4680"/>
+        <w:tab w:val="right" w:pos="9360"/>
       </w:tabs>
-      <w:spacing w:after="0" w:lineRule="auto" w:line="240"/>
+      <w:spacing w:after="0" w:line="240" w:lineRule="auto"/>
     </w:pPr>
-    <w:rPr/>
-  </w:style>
-  <w:style w:type="paragraph" w:styleId="style94">
+  </w:style>
+  <w:style w:type="paragraph" w:styleId="NormalWeb">
     <w:name w:val="Normal (Web)"/>
-    <w:basedOn w:val="style0"/>
-    <w:next w:val="style94"/>
+    <w:basedOn w:val="Normal"/>
     <w:uiPriority w:val="99"/>
     <w:pPr>
-      <w:spacing w:before="100" w:beforeAutospacing="true" w:after="100" w:afterAutospacing="true" w:lineRule="auto" w:line="240"/>
+      <w:spacing w:before="100" w:beforeAutospacing="1" w:after="100" w:afterAutospacing="1" w:line="240" w:lineRule="auto"/>
       <w:jc w:val="left"/>
     </w:pPr>
     <w:rPr>
-      <w:rFonts w:ascii="Times New Roman" w:cs="Times New Roman" w:eastAsia="Times New Roman" w:hAnsi="Times New Roman"/>
+      <w:rFonts w:ascii="Times New Roman" w:eastAsia="Times New Roman" w:hAnsi="Times New Roman" w:cs="Times New Roman"/>
       <w:color w:val="auto"/>
       <w:sz w:val="24"/>
       <w:szCs w:val="24"/>
     </w:rPr>
   </w:style>
-  <w:style w:type="paragraph" w:styleId="style32">
+  <w:style w:type="paragraph" w:styleId="Piedepgina">
     <w:name w:val="footer"/>
-    <w:basedOn w:val="style0"/>
-    <w:next w:val="style32"/>
-    <w:link w:val="style4098"/>
+    <w:basedOn w:val="Normal"/>
+    <w:link w:val="PiedepginaCar"/>
     <w:uiPriority w:val="99"/>
     <w:pPr>
       <w:tabs>
-        <w:tab w:val="center" w:leader="none" w:pos="4680"/>
-        <w:tab w:val="right" w:leader="none" w:pos="9360"/>
+        <w:tab w:val="center" w:pos="4680"/>
+        <w:tab w:val="right" w:pos="9360"/>
       </w:tabs>
-      <w:spacing w:after="0" w:lineRule="auto" w:line="240"/>
+      <w:spacing w:after="0" w:line="240" w:lineRule="auto"/>
     </w:pPr>
-    <w:rPr/>
-  </w:style>
-  <w:style w:type="table" w:styleId="style154">
+  </w:style>
+  <w:style w:type="table" w:styleId="Tablaconcuadrcula">
     <w:name w:val="Table Grid"/>
-    <w:basedOn w:val="style105"/>
-    <w:next w:val="style154"/>
+    <w:basedOn w:val="Tablanormal"/>
     <w:uiPriority w:val="59"/>
-    <w:pPr>
-      <w:spacing w:after="0" w:lineRule="auto" w:line="240"/>
-    </w:pPr>
-    <w:rPr/>
     <w:tblPr>
       <w:tblBorders>
         <w:top w:val="single" w:sz="4" w:space="0" w:color="auto"/>
@@ -741,31 +864,25 @@
         <w:insideV w:val="single" w:sz="4" w:space="0" w:color="auto"/>
       </w:tblBorders>
     </w:tblPr>
-    <w:tcPr>
-      <w:tcBorders/>
-    </w:tcPr>
-  </w:style>
-  <w:style w:type="character" w:customStyle="1" w:styleId="style4097">
-    <w:name w:val="Header Char_635dcb26-47c3-48a9-a701-ef1d1342fb59"/>
-    <w:basedOn w:val="style65"/>
-    <w:next w:val="style4097"/>
-    <w:link w:val="style31"/>
+  </w:style>
+  <w:style w:type="character" w:customStyle="1" w:styleId="EncabezadoCar">
+    <w:name w:val="Encabezado Car"/>
+    <w:basedOn w:val="Fuentedeprrafopredeter"/>
+    <w:link w:val="Encabezado"/>
+    <w:uiPriority w:val="99"/>
     <w:qFormat/>
+  </w:style>
+  <w:style w:type="character" w:customStyle="1" w:styleId="PiedepginaCar">
+    <w:name w:val="Pie de página Car"/>
+    <w:basedOn w:val="Fuentedeprrafopredeter"/>
+    <w:link w:val="Piedepgina"/>
     <w:uiPriority w:val="99"/>
-  </w:style>
-  <w:style w:type="character" w:customStyle="1" w:styleId="style4098">
-    <w:name w:val="Footer Char_9b24967b-198f-4799-8c22-c21697f2f4f5"/>
-    <w:basedOn w:val="style65"/>
-    <w:next w:val="style4098"/>
-    <w:link w:val="style32"/>
     <w:qFormat/>
-    <w:uiPriority w:val="99"/>
-  </w:style>
-  <w:style w:type="character" w:customStyle="1" w:styleId="style4099">
-    <w:name w:val="Heading 1 Char_923000e9-2aa8-4e4e-a7b3-45b7d2439574"/>
-    <w:basedOn w:val="style65"/>
-    <w:next w:val="style4099"/>
-    <w:link w:val="style1"/>
+  </w:style>
+  <w:style w:type="character" w:customStyle="1" w:styleId="Ttulo1Car">
+    <w:name w:val="Título 1 Car"/>
+    <w:basedOn w:val="Fuentedeprrafopredeter"/>
+    <w:link w:val="Ttulo1"/>
     <w:uiPriority w:val="9"/>
     <w:rPr>
       <w:rFonts w:ascii="Old English Text MT" w:hAnsi="Old English Text MT"/>
@@ -775,32 +892,218 @@
       <w:szCs w:val="96"/>
     </w:rPr>
   </w:style>
-  <w:style w:type="character" w:customStyle="1" w:styleId="style4100">
-    <w:name w:val="Balloon Text Char"/>
-    <w:basedOn w:val="style65"/>
-    <w:next w:val="style4100"/>
-    <w:link w:val="style153"/>
+  <w:style w:type="character" w:customStyle="1" w:styleId="TextodegloboCar">
+    <w:name w:val="Texto de globo Car"/>
+    <w:basedOn w:val="Fuentedeprrafopredeter"/>
+    <w:link w:val="Textodeglobo"/>
     <w:uiPriority w:val="99"/>
     <w:rPr>
-      <w:rFonts w:ascii="Tahoma" w:cs="Tahoma" w:hAnsi="Tahoma"/>
+      <w:rFonts w:ascii="Tahoma" w:hAnsi="Tahoma" w:cs="Tahoma"/>
       <w:b/>
       <w:color w:val="000000"/>
       <w:sz w:val="16"/>
       <w:szCs w:val="16"/>
     </w:rPr>
   </w:style>
-  <w:style w:type="paragraph" w:customStyle="1" w:styleId="style4101">
+  <w:style w:type="paragraph" w:customStyle="1" w:styleId="Name">
     <w:name w:val="Name"/>
-    <w:basedOn w:val="style0"/>
-    <w:next w:val="style4101"/>
+    <w:basedOn w:val="Normal"/>
     <w:qFormat/>
-    <w:uiPriority w:val="0"/>
-    <w:pPr/>
     <w:rPr>
       <w:rFonts w:ascii="Old English Text MT" w:hAnsi="Old English Text MT"/>
       <w:color w:val="991818"/>
       <w:sz w:val="48"/>
     </w:rPr>
+  </w:style>
+</w:styles>
+</file>
+
+<file path=word/stylesWithEffects.xml><?xml version="1.0" encoding="utf-8"?>
+<w:styles xmlns:wpc="http://schemas.microsoft.com/office/word/2010/wordprocessingCanvas" xmlns:mc="http://schemas.openxmlformats.org/markup-compatibility/2006" xmlns:o="urn:schemas-microsoft-com:office:office" xmlns:r="http://schemas.openxmlformats.org/officeDocument/2006/relationships" xmlns:m="http://schemas.openxmlformats.org/officeDocument/2006/math" xmlns:v="urn:schemas-microsoft-com:vml" xmlns:wp14="http://schemas.microsoft.com/office/word/2010/wordprocessingDrawing" xmlns:wp="http://schemas.openxmlformats.org/drawingml/2006/wordprocessingDrawing" xmlns:w10="urn:schemas-microsoft-com:office:word" xmlns:w="http://schemas.openxmlformats.org/wordprocessingml/2006/main" xmlns:w14="http://schemas.microsoft.com/office/word/2010/wordml" xmlns:wpg="http://schemas.microsoft.com/office/word/2010/wordprocessingGroup" xmlns:wpi="http://schemas.microsoft.com/office/word/2010/wordprocessingInk" xmlns:wne="http://schemas.microsoft.com/office/word/2006/wordml" xmlns:wps="http://schemas.microsoft.com/office/word/2010/wordprocessingShape" mc:Ignorable="w14 wp14">
+  <w:docDefaults>
+    <w:rPrDefault>
+      <w:rPr>
+        <w:rFonts w:asciiTheme="minorHAnsi" w:eastAsiaTheme="minorEastAsia" w:hAnsiTheme="minorHAnsi" w:cstheme="minorBidi"/>
+        <w:sz w:val="22"/>
+        <w:szCs w:val="22"/>
+        <w:lang w:val="es-ES" w:eastAsia="es-ES" w:bidi="ar-SA"/>
+      </w:rPr>
+    </w:rPrDefault>
+    <w:pPrDefault>
+      <w:pPr>
+        <w:spacing w:after="200" w:line="276" w:lineRule="auto"/>
+      </w:pPr>
+    </w:pPrDefault>
+  </w:docDefaults>
+  <w:latentStyles w:defLockedState="0" w:defUIPriority="99" w:defSemiHidden="1" w:defUnhideWhenUsed="1" w:defQFormat="0" w:count="267">
+    <w:lsdException w:name="Normal" w:semiHidden="0" w:uiPriority="0" w:unhideWhenUsed="0" w:qFormat="1"/>
+    <w:lsdException w:name="heading 1" w:semiHidden="0" w:uiPriority="9" w:unhideWhenUsed="0" w:qFormat="1"/>
+    <w:lsdException w:name="heading 2" w:uiPriority="9" w:qFormat="1"/>
+    <w:lsdException w:name="heading 3" w:uiPriority="9" w:qFormat="1"/>
+    <w:lsdException w:name="heading 4" w:uiPriority="9" w:qFormat="1"/>
+    <w:lsdException w:name="heading 5" w:uiPriority="9" w:qFormat="1"/>
+    <w:lsdException w:name="heading 6" w:uiPriority="9" w:qFormat="1"/>
+    <w:lsdException w:name="heading 7" w:uiPriority="9" w:qFormat="1"/>
+    <w:lsdException w:name="heading 8" w:uiPriority="9" w:qFormat="1"/>
+    <w:lsdException w:name="heading 9" w:uiPriority="9" w:qFormat="1"/>
+    <w:lsdException w:name="toc 1" w:uiPriority="39"/>
+    <w:lsdException w:name="toc 2" w:uiPriority="39"/>
+    <w:lsdException w:name="toc 3" w:uiPriority="39"/>
+    <w:lsdException w:name="toc 4" w:uiPriority="39"/>
+    <w:lsdException w:name="toc 5" w:uiPriority="39"/>
+    <w:lsdException w:name="toc 6" w:uiPriority="39"/>
+    <w:lsdException w:name="toc 7" w:uiPriority="39"/>
+    <w:lsdException w:name="toc 8" w:uiPriority="39"/>
+    <w:lsdException w:name="toc 9" w:uiPriority="39"/>
+    <w:lsdException w:name="caption" w:uiPriority="35" w:qFormat="1"/>
+    <w:lsdException w:name="Title" w:semiHidden="0" w:uiPriority="10" w:unhideWhenUsed="0" w:qFormat="1"/>
+    <w:lsdException w:name="Default Paragraph Font" w:uiPriority="1"/>
+    <w:lsdException w:name="Subtitle" w:semiHidden="0" w:uiPriority="11" w:unhideWhenUsed="0" w:qFormat="1"/>
+    <w:lsdException w:name="Strong" w:semiHidden="0" w:uiPriority="22" w:unhideWhenUsed="0" w:qFormat="1"/>
+    <w:lsdException w:name="Emphasis" w:semiHidden="0" w:uiPriority="20" w:unhideWhenUsed="0" w:qFormat="1"/>
+    <w:lsdException w:name="Table Grid" w:semiHidden="0" w:uiPriority="59" w:unhideWhenUsed="0"/>
+    <w:lsdException w:name="Placeholder Text" w:unhideWhenUsed="0"/>
+    <w:lsdException w:name="No Spacing" w:semiHidden="0" w:uiPriority="1" w:unhideWhenUsed="0" w:qFormat="1"/>
+    <w:lsdException w:name="Light Shading" w:semiHidden="0" w:uiPriority="60" w:unhideWhenUsed="0"/>
+    <w:lsdException w:name="Light List" w:semiHidden="0" w:uiPriority="61" w:unhideWhenUsed="0"/>
+    <w:lsdException w:name="Light Grid" w:semiHidden="0" w:uiPriority="62" w:unhideWhenUsed="0"/>
+    <w:lsdException w:name="Medium Shading 1" w:semiHidden="0" w:uiPriority="63" w:unhideWhenUsed="0"/>
+    <w:lsdException w:name="Medium Shading 2" w:semiHidden="0" w:uiPriority="64" w:unhideWhenUsed="0"/>
+    <w:lsdException w:name="Medium List 1" w:semiHidden="0" w:uiPriority="65" w:unhideWhenUsed="0"/>
+    <w:lsdException w:name="Medium List 2" w:semiHidden="0" w:uiPriority="66" w:unhideWhenUsed="0"/>
+    <w:lsdException w:name="Medium Grid 1" w:semiHidden="0" w:uiPriority="67" w:unhideWhenUsed="0"/>
+    <w:lsdException w:name="Medium Grid 2" w:semiHidden="0" w:uiPriority="68" w:unhideWhenUsed="0"/>
+    <w:lsdException w:name="Medium Grid 3" w:semiHidden="0" w:uiPriority="69" w:unhideWhenUsed="0"/>
+    <w:lsdException w:name="Dark List" w:semiHidden="0" w:uiPriority="70" w:unhideWhenUsed="0"/>
+    <w:lsdException w:name="Colorful Shading" w:semiHidden="0" w:uiPriority="71" w:unhideWhenUsed="0"/>
+    <w:lsdException w:name="Colorful List" w:semiHidden="0" w:uiPriority="72" w:unhideWhenUsed="0"/>
+    <w:lsdException w:name="Colorful Grid" w:semiHidden="0" w:uiPriority="73" w:unhideWhenUsed="0"/>
+    <w:lsdException w:name="Light Shading Accent 1" w:semiHidden="0" w:uiPriority="60" w:unhideWhenUsed="0"/>
+    <w:lsdException w:name="Light List Accent 1" w:semiHidden="0" w:uiPriority="61" w:unhideWhenUsed="0"/>
+    <w:lsdException w:name="Light Grid Accent 1" w:semiHidden="0" w:uiPriority="62" w:unhideWhenUsed="0"/>
+    <w:lsdException w:name="Medium Shading 1 Accent 1" w:semiHidden="0" w:uiPriority="63" w:unhideWhenUsed="0"/>
+    <w:lsdException w:name="Medium Shading 2 Accent 1" w:semiHidden="0" w:uiPriority="64" w:unhideWhenUsed="0"/>
+    <w:lsdException w:name="Medium List 1 Accent 1" w:semiHidden="0" w:uiPriority="65" w:unhideWhenUsed="0"/>
+    <w:lsdException w:name="Revision" w:unhideWhenUsed="0"/>
+    <w:lsdException w:name="List Paragraph" w:semiHidden="0" w:uiPriority="34" w:unhideWhenUsed="0" w:qFormat="1"/>
+    <w:lsdException w:name="Quote" w:semiHidden="0" w:uiPriority="29" w:unhideWhenUsed="0" w:qFormat="1"/>
+    <w:lsdException w:name="Intense Quote" w:semiHidden="0" w:uiPriority="30" w:unhideWhenUsed="0" w:qFormat="1"/>
+    <w:lsdException w:name="Medium List 2 Accent 1" w:semiHidden="0" w:uiPriority="66" w:unhideWhenUsed="0"/>
+    <w:lsdException w:name="Medium Grid 1 Accent 1" w:semiHidden="0" w:uiPriority="67" w:unhideWhenUsed="0"/>
+    <w:lsdException w:name="Medium Grid 2 Accent 1" w:semiHidden="0" w:uiPriority="68" w:unhideWhenUsed="0"/>
+    <w:lsdException w:name="Medium Grid 3 Accent 1" w:semiHidden="0" w:uiPriority="69" w:unhideWhenUsed="0"/>
+    <w:lsdException w:name="Dark List Accent 1" w:semiHidden="0" w:uiPriority="70" w:unhideWhenUsed="0"/>
+    <w:lsdException w:name="Colorful Shading Accent 1" w:semiHidden="0" w:uiPriority="71" w:unhideWhenUsed="0"/>
+    <w:lsdException w:name="Colorful List Accent 1" w:semiHidden="0" w:uiPriority="72" w:unhideWhenUsed="0"/>
+    <w:lsdException w:name="Colorful Grid Accent 1" w:semiHidden="0" w:uiPriority="73" w:unhideWhenUsed="0"/>
+    <w:lsdException w:name="Light Shading Accent 2" w:semiHidden="0" w:uiPriority="60" w:unhideWhenUsed="0"/>
+    <w:lsdException w:name="Light List Accent 2" w:semiHidden="0" w:uiPriority="61" w:unhideWhenUsed="0"/>
+    <w:lsdException w:name="Light Grid Accent 2" w:semiHidden="0" w:uiPriority="62" w:unhideWhenUsed="0"/>
+    <w:lsdException w:name="Medium Shading 1 Accent 2" w:semiHidden="0" w:uiPriority="63" w:unhideWhenUsed="0"/>
+    <w:lsdException w:name="Medium Shading 2 Accent 2" w:semiHidden="0" w:uiPriority="64" w:unhideWhenUsed="0"/>
+    <w:lsdException w:name="Medium List 1 Accent 2" w:semiHidden="0" w:uiPriority="65" w:unhideWhenUsed="0"/>
+    <w:lsdException w:name="Medium List 2 Accent 2" w:semiHidden="0" w:uiPriority="66" w:unhideWhenUsed="0"/>
+    <w:lsdException w:name="Medium Grid 1 Accent 2" w:semiHidden="0" w:uiPriority="67" w:unhideWhenUsed="0"/>
+    <w:lsdException w:name="Medium Grid 2 Accent 2" w:semiHidden="0" w:uiPriority="68" w:unhideWhenUsed="0"/>
+    <w:lsdException w:name="Medium Grid 3 Accent 2" w:semiHidden="0" w:uiPriority="69" w:unhideWhenUsed="0"/>
+    <w:lsdException w:name="Dark List Accent 2" w:semiHidden="0" w:uiPriority="70" w:unhideWhenUsed="0"/>
+    <w:lsdException w:name="Colorful Shading Accent 2" w:semiHidden="0" w:uiPriority="71" w:unhideWhenUsed="0"/>
+    <w:lsdException w:name="Colorful List Accent 2" w:semiHidden="0" w:uiPriority="72" w:unhideWhenUsed="0"/>
+    <w:lsdException w:name="Colorful Grid Accent 2" w:semiHidden="0" w:uiPriority="73" w:unhideWhenUsed="0"/>
+    <w:lsdException w:name="Light Shading Accent 3" w:semiHidden="0" w:uiPriority="60" w:unhideWhenUsed="0"/>
+    <w:lsdException w:name="Light List Accent 3" w:semiHidden="0" w:uiPriority="61" w:unhideWhenUsed="0"/>
+    <w:lsdException w:name="Light Grid Accent 3" w:semiHidden="0" w:uiPriority="62" w:unhideWhenUsed="0"/>
+    <w:lsdException w:name="Medium Shading 1 Accent 3" w:semiHidden="0" w:uiPriority="63" w:unhideWhenUsed="0"/>
+    <w:lsdException w:name="Medium Shading 2 Accent 3" w:semiHidden="0" w:uiPriority="64" w:unhideWhenUsed="0"/>
+    <w:lsdException w:name="Medium List 1 Accent 3" w:semiHidden="0" w:uiPriority="65" w:unhideWhenUsed="0"/>
+    <w:lsdException w:name="Medium List 2 Accent 3" w:semiHidden="0" w:uiPriority="66" w:unhideWhenUsed="0"/>
+    <w:lsdException w:name="Medium Grid 1 Accent 3" w:semiHidden="0" w:uiPriority="67" w:unhideWhenUsed="0"/>
+    <w:lsdException w:name="Medium Grid 2 Accent 3" w:semiHidden="0" w:uiPriority="68" w:unhideWhenUsed="0"/>
+    <w:lsdException w:name="Medium Grid 3 Accent 3" w:semiHidden="0" w:uiPriority="69" w:unhideWhenUsed="0"/>
+    <w:lsdException w:name="Dark List Accent 3" w:semiHidden="0" w:uiPriority="70" w:unhideWhenUsed="0"/>
+    <w:lsdException w:name="Colorful Shading Accent 3" w:semiHidden="0" w:uiPriority="71" w:unhideWhenUsed="0"/>
+    <w:lsdException w:name="Colorful List Accent 3" w:semiHidden="0" w:uiPriority="72" w:unhideWhenUsed="0"/>
+    <w:lsdException w:name="Colorful Grid Accent 3" w:semiHidden="0" w:uiPriority="73" w:unhideWhenUsed="0"/>
+    <w:lsdException w:name="Light Shading Accent 4" w:semiHidden="0" w:uiPriority="60" w:unhideWhenUsed="0"/>
+    <w:lsdException w:name="Light List Accent 4" w:semiHidden="0" w:uiPriority="61" w:unhideWhenUsed="0"/>
+    <w:lsdException w:name="Light Grid Accent 4" w:semiHidden="0" w:uiPriority="62" w:unhideWhenUsed="0"/>
+    <w:lsdException w:name="Medium Shading 1 Accent 4" w:semiHidden="0" w:uiPriority="63" w:unhideWhenUsed="0"/>
+    <w:lsdException w:name="Medium Shading 2 Accent 4" w:semiHidden="0" w:uiPriority="64" w:unhideWhenUsed="0"/>
+    <w:lsdException w:name="Medium List 1 Accent 4" w:semiHidden="0" w:uiPriority="65" w:unhideWhenUsed="0"/>
+    <w:lsdException w:name="Medium List 2 Accent 4" w:semiHidden="0" w:uiPriority="66" w:unhideWhenUsed="0"/>
+    <w:lsdException w:name="Medium Grid 1 Accent 4" w:semiHidden="0" w:uiPriority="67" w:unhideWhenUsed="0"/>
+    <w:lsdException w:name="Medium Grid 2 Accent 4" w:semiHidden="0" w:uiPriority="68" w:unhideWhenUsed="0"/>
+    <w:lsdException w:name="Medium Grid 3 Accent 4" w:semiHidden="0" w:uiPriority="69" w:unhideWhenUsed="0"/>
+    <w:lsdException w:name="Dark List Accent 4" w:semiHidden="0" w:uiPriority="70" w:unhideWhenUsed="0"/>
+    <w:lsdException w:name="Colorful Shading Accent 4" w:semiHidden="0" w:uiPriority="71" w:unhideWhenUsed="0"/>
+    <w:lsdException w:name="Colorful List Accent 4" w:semiHidden="0" w:uiPriority="72" w:unhideWhenUsed="0"/>
+    <w:lsdException w:name="Colorful Grid Accent 4" w:semiHidden="0" w:uiPriority="73" w:unhideWhenUsed="0"/>
+    <w:lsdException w:name="Light Shading Accent 5" w:semiHidden="0" w:uiPriority="60" w:unhideWhenUsed="0"/>
+    <w:lsdException w:name="Light List Accent 5" w:semiHidden="0" w:uiPriority="61" w:unhideWhenUsed="0"/>
+    <w:lsdException w:name="Light Grid Accent 5" w:semiHidden="0" w:uiPriority="62" w:unhideWhenUsed="0"/>
+    <w:lsdException w:name="Medium Shading 1 Accent 5" w:semiHidden="0" w:uiPriority="63" w:unhideWhenUsed="0"/>
+    <w:lsdException w:name="Medium Shading 2 Accent 5" w:semiHidden="0" w:uiPriority="64" w:unhideWhenUsed="0"/>
+    <w:lsdException w:name="Medium List 1 Accent 5" w:semiHidden="0" w:uiPriority="65" w:unhideWhenUsed="0"/>
+    <w:lsdException w:name="Medium List 2 Accent 5" w:semiHidden="0" w:uiPriority="66" w:unhideWhenUsed="0"/>
+    <w:lsdException w:name="Medium Grid 1 Accent 5" w:semiHidden="0" w:uiPriority="67" w:unhideWhenUsed="0"/>
+    <w:lsdException w:name="Medium Grid 2 Accent 5" w:semiHidden="0" w:uiPriority="68" w:unhideWhenUsed="0"/>
+    <w:lsdException w:name="Medium Grid 3 Accent 5" w:semiHidden="0" w:uiPriority="69" w:unhideWhenUsed="0"/>
+    <w:lsdException w:name="Dark List Accent 5" w:semiHidden="0" w:uiPriority="70" w:unhideWhenUsed="0"/>
+    <w:lsdException w:name="Colorful Shading Accent 5" w:semiHidden="0" w:uiPriority="71" w:unhideWhenUsed="0"/>
+    <w:lsdException w:name="Colorful List Accent 5" w:semiHidden="0" w:uiPriority="72" w:unhideWhenUsed="0"/>
+    <w:lsdException w:name="Colorful Grid Accent 5" w:semiHidden="0" w:uiPriority="73" w:unhideWhenUsed="0"/>
+    <w:lsdException w:name="Light Shading Accent 6" w:semiHidden="0" w:uiPriority="60" w:unhideWhenUsed="0"/>
+    <w:lsdException w:name="Light List Accent 6" w:semiHidden="0" w:uiPriority="61" w:unhideWhenUsed="0"/>
+    <w:lsdException w:name="Light Grid Accent 6" w:semiHidden="0" w:uiPriority="62" w:unhideWhenUsed="0"/>
+    <w:lsdException w:name="Medium Shading 1 Accent 6" w:semiHidden="0" w:uiPriority="63" w:unhideWhenUsed="0"/>
+    <w:lsdException w:name="Medium Shading 2 Accent 6" w:semiHidden="0" w:uiPriority="64" w:unhideWhenUsed="0"/>
+    <w:lsdException w:name="Medium List 1 Accent 6" w:semiHidden="0" w:uiPriority="65" w:unhideWhenUsed="0"/>
+    <w:lsdException w:name="Medium List 2 Accent 6" w:semiHidden="0" w:uiPriority="66" w:unhideWhenUsed="0"/>
+    <w:lsdException w:name="Medium Grid 1 Accent 6" w:semiHidden="0" w:uiPriority="67" w:unhideWhenUsed="0"/>
+    <w:lsdException w:name="Medium Grid 2 Accent 6" w:semiHidden="0" w:uiPriority="68" w:unhideWhenUsed="0"/>
+    <w:lsdException w:name="Medium Grid 3 Accent 6" w:semiHidden="0" w:uiPriority="69" w:unhideWhenUsed="0"/>
+    <w:lsdException w:name="Dark List Accent 6" w:semiHidden="0" w:uiPriority="70" w:unhideWhenUsed="0"/>
+    <w:lsdException w:name="Colorful Shading Accent 6" w:semiHidden="0" w:uiPriority="71" w:unhideWhenUsed="0"/>
+    <w:lsdException w:name="Colorful List Accent 6" w:semiHidden="0" w:uiPriority="72" w:unhideWhenUsed="0"/>
+    <w:lsdException w:name="Colorful Grid Accent 6" w:semiHidden="0" w:uiPriority="73" w:unhideWhenUsed="0"/>
+    <w:lsdException w:name="Subtle Emphasis" w:semiHidden="0" w:uiPriority="19" w:unhideWhenUsed="0" w:qFormat="1"/>
+    <w:lsdException w:name="Intense Emphasis" w:semiHidden="0" w:uiPriority="21" w:unhideWhenUsed="0" w:qFormat="1"/>
+    <w:lsdException w:name="Subtle Reference" w:semiHidden="0" w:uiPriority="31" w:unhideWhenUsed="0" w:qFormat="1"/>
+    <w:lsdException w:name="Intense Reference" w:semiHidden="0" w:uiPriority="32" w:unhideWhenUsed="0" w:qFormat="1"/>
+    <w:lsdException w:name="Book Title" w:semiHidden="0" w:uiPriority="33" w:unhideWhenUsed="0" w:qFormat="1"/>
+    <w:lsdException w:name="Bibliography" w:uiPriority="37"/>
+    <w:lsdException w:name="TOC Heading" w:uiPriority="39" w:qFormat="1"/>
+  </w:latentStyles>
+  <w:style w:type="paragraph" w:default="1" w:styleId="Normal">
+    <w:name w:val="Normal"/>
+    <w:qFormat/>
+  </w:style>
+  <w:style w:type="character" w:default="1" w:styleId="Fuentedeprrafopredeter">
+    <w:name w:val="Default Paragraph Font"/>
+    <w:uiPriority w:val="1"/>
+    <w:semiHidden/>
+    <w:unhideWhenUsed/>
+  </w:style>
+  <w:style w:type="table" w:default="1" w:styleId="Tablanormal">
+    <w:name w:val="Normal Table"/>
+    <w:uiPriority w:val="99"/>
+    <w:semiHidden/>
+    <w:unhideWhenUsed/>
+    <w:tblPr>
+      <w:tblInd w:w="0" w:type="dxa"/>
+      <w:tblCellMar>
+        <w:top w:w="0" w:type="dxa"/>
+        <w:left w:w="108" w:type="dxa"/>
+        <w:bottom w:w="0" w:type="dxa"/>
+        <w:right w:w="108" w:type="dxa"/>
+      </w:tblCellMar>
+    </w:tblPr>
+  </w:style>
+  <w:style w:type="numbering" w:default="1" w:styleId="Sinlista">
+    <w:name w:val="No List"/>
+    <w:uiPriority w:val="99"/>
+    <w:semiHidden/>
+    <w:unhideWhenUsed/>
   </w:style>
 </w:styles>
 </file>

</xml_diff>